<commit_message>
deploy and update blog
</commit_message>
<xml_diff>
--- a/blog/resume/resume.docx
+++ b/blog/resume/resume.docx
@@ -14,11 +14,11 @@
       <w:pPr>
         <w:pStyle w:val="Heading1"/>
       </w:pPr>
-      <w:bookmarkStart w:id="21" w:name="个人信息"/>
+      <w:bookmarkStart w:id="20" w:name="个人信息"/>
       <w:r>
         <w:t xml:space="preserve">个人信息</w:t>
       </w:r>
-      <w:bookmarkEnd w:id="21"/>
+      <w:bookmarkEnd w:id="20"/>
     </w:p>
     <w:p>
       <w:r>
@@ -29,7 +29,6 @@
     </w:p>
     <w:p>
       <w:pPr>
-        <w:pStyle w:val="Compact"/>
         <w:numPr>
           <w:numId w:val="1001"/>
           <w:ilvl w:val="0"/>
@@ -47,7 +46,6 @@
     </w:p>
     <w:p>
       <w:pPr>
-        <w:pStyle w:val="Compact"/>
         <w:numPr>
           <w:numId w:val="1001"/>
           <w:ilvl w:val="0"/>
@@ -65,7 +63,6 @@
     </w:p>
     <w:p>
       <w:pPr>
-        <w:pStyle w:val="Compact"/>
         <w:numPr>
           <w:numId w:val="1001"/>
           <w:ilvl w:val="0"/>
@@ -83,7 +80,6 @@
     </w:p>
     <w:p>
       <w:pPr>
-        <w:pStyle w:val="Compact"/>
         <w:numPr>
           <w:numId w:val="1001"/>
           <w:ilvl w:val="0"/>
@@ -101,7 +97,6 @@
     </w:p>
     <w:p>
       <w:pPr>
-        <w:pStyle w:val="Compact"/>
         <w:numPr>
           <w:numId w:val="1001"/>
           <w:ilvl w:val="0"/>
@@ -160,7 +155,6 @@
     </w:p>
     <w:p>
       <w:pPr>
-        <w:pStyle w:val="Compact"/>
         <w:numPr>
           <w:numId w:val="1001"/>
           <w:ilvl w:val="0"/>
@@ -197,11 +191,11 @@
       <w:pPr>
         <w:pStyle w:val="Heading1"/>
       </w:pPr>
-      <w:bookmarkStart w:id="22" w:name="联系方式"/>
+      <w:bookmarkStart w:id="21" w:name="联系方式"/>
       <w:r>
         <w:t xml:space="preserve">联系方式</w:t>
       </w:r>
-      <w:bookmarkEnd w:id="22"/>
+      <w:bookmarkEnd w:id="21"/>
     </w:p>
     <w:p>
       <w:r>
@@ -274,11 +268,11 @@
       <w:pPr>
         <w:pStyle w:val="Heading1"/>
       </w:pPr>
-      <w:bookmarkStart w:id="23" w:name="自我描述及评价"/>
+      <w:bookmarkStart w:id="22" w:name="自我描述及评价"/>
       <w:r>
         <w:t xml:space="preserve">自我描述及评价</w:t>
       </w:r>
-      <w:bookmarkEnd w:id="23"/>
+      <w:bookmarkEnd w:id="22"/>
     </w:p>
     <w:p>
       <w:r>
@@ -435,11 +429,11 @@
       <w:pPr>
         <w:pStyle w:val="Heading1"/>
       </w:pPr>
-      <w:bookmarkStart w:id="24" w:name="工作经历"/>
+      <w:bookmarkStart w:id="23" w:name="工作经历"/>
       <w:r>
         <w:t xml:space="preserve">工作经历</w:t>
       </w:r>
-      <w:bookmarkEnd w:id="24"/>
+      <w:bookmarkEnd w:id="23"/>
     </w:p>
     <w:p>
       <w:r>
@@ -452,17 +446,231 @@
       <w:pPr>
         <w:pStyle w:val="Heading2"/>
       </w:pPr>
-      <w:bookmarkStart w:id="25" w:name="昆明福人科技有限公司-2018.03-至-至今"/>
-      <w:r>
-        <w:t xml:space="preserve">昆明福人科技有限公司 （2018.03 至 至今）</w:t>
+      <w:bookmarkStart w:id="24" w:name="昆明云链科技有限公司-2018.08-至-至今"/>
+      <w:r>
+        <w:t xml:space="preserve">昆明云链科技有限公司 （2018.08 至 至今）</w:t>
+      </w:r>
+      <w:bookmarkEnd w:id="24"/>
+    </w:p>
+    <w:p>
+      <w:pPr>
+        <w:pStyle w:val="Compact"/>
+        <w:numPr>
+          <w:numId w:val="1005"/>
+          <w:ilvl w:val="0"/>
+        </w:numPr>
+      </w:pPr>
+      <w:r>
+        <w:rPr>
+          <w:b/>
+        </w:rPr>
+        <w:t xml:space="preserve">行业</w:t>
+      </w:r>
+      <w:r>
+        <w:t xml:space="preserve">：互联网</w:t>
+      </w:r>
+    </w:p>
+    <w:p>
+      <w:pPr>
+        <w:pStyle w:val="Compact"/>
+        <w:numPr>
+          <w:numId w:val="1005"/>
+          <w:ilvl w:val="0"/>
+        </w:numPr>
+      </w:pPr>
+      <w:r>
+        <w:rPr>
+          <w:b/>
+        </w:rPr>
+        <w:t xml:space="preserve">职位</w:t>
+      </w:r>
+      <w:r>
+        <w:t xml:space="preserve">： 区块链研发工程师</w:t>
+      </w:r>
+    </w:p>
+    <w:p>
+      <w:pPr>
+        <w:pStyle w:val="Compact"/>
+        <w:numPr>
+          <w:numId w:val="1005"/>
+          <w:ilvl w:val="0"/>
+        </w:numPr>
+      </w:pPr>
+      <w:r>
+        <w:rPr>
+          <w:b/>
+        </w:rPr>
+        <w:t xml:space="preserve">部门</w:t>
+      </w:r>
+      <w:r>
+        <w:t xml:space="preserve">：研发部</w:t>
+      </w:r>
+    </w:p>
+    <w:p>
+      <w:pPr>
+        <w:pStyle w:val="Compact"/>
+        <w:numPr>
+          <w:numId w:val="1005"/>
+          <w:ilvl w:val="0"/>
+        </w:numPr>
+      </w:pPr>
+      <w:r>
+        <w:rPr>
+          <w:b/>
+        </w:rPr>
+        <w:t xml:space="preserve">岗位职责</w:t>
+      </w:r>
+      <w:r>
+        <w:t xml:space="preserve">：区块链底层分布式系统底层研发</w:t>
+      </w:r>
+    </w:p>
+    <w:p>
+      <w:pPr>
+        <w:pStyle w:val="Heading3"/>
+      </w:pPr>
+      <w:bookmarkStart w:id="25" w:name="fnfn区块链"/>
+      <w:r>
+        <w:t xml:space="preserve">FnFn区块链</w:t>
       </w:r>
       <w:bookmarkEnd w:id="25"/>
     </w:p>
     <w:p>
       <w:pPr>
-        <w:pStyle w:val="Compact"/>
-        <w:numPr>
-          <w:numId w:val="1005"/>
+        <w:pStyle w:val="FirstParagraph"/>
+      </w:pPr>
+      <w:r>
+        <w:rPr>
+          <w:b/>
+        </w:rPr>
+        <w:t xml:space="preserve">项目描述</w:t>
+      </w:r>
+      <w:r>
+        <w:t xml:space="preserve">： FnFn公链产品 产品官网：www.fnfn.io 产品开源地址：https://github.com/FissionAndFusion/ （公链必须开源，接受同行业检验）</w:t>
+      </w:r>
+    </w:p>
+    <w:p>
+      <w:pPr>
+        <w:pStyle w:val="Compact"/>
+        <w:numPr>
+          <w:numId w:val="1006"/>
+          <w:ilvl w:val="0"/>
+        </w:numPr>
+      </w:pPr>
+      <w:r>
+        <w:t xml:space="preserve">区块链底层开发和bug修复 https://github.com/FissionAndFusion/FnFnCoreWallet/pulls</w:t>
+      </w:r>
+    </w:p>
+    <w:p>
+      <w:pPr>
+        <w:pStyle w:val="Compact"/>
+        <w:numPr>
+          <w:numId w:val="1006"/>
+          <w:ilvl w:val="0"/>
+        </w:numPr>
+      </w:pPr>
+      <w:r>
+        <w:t xml:space="preserve">开发了超级节点功能，树形网络拓扑结构管理各个分支出块 （多个PR）</w:t>
+      </w:r>
+    </w:p>
+    <w:p>
+      <w:pPr>
+        <w:pStyle w:val="Compact"/>
+        <w:numPr>
+          <w:numId w:val="1006"/>
+          <w:ilvl w:val="0"/>
+        </w:numPr>
+      </w:pPr>
+      <w:r>
+        <w:t xml:space="preserve">通过protobuf实现Dbp协议，对接light wallet server,以便LWS可以获取链上数据 https://github.com/FissionAndFusion/FnFnCoreWallet/pull/49</w:t>
+      </w:r>
+    </w:p>
+    <w:p>
+      <w:pPr>
+        <w:pStyle w:val="Compact"/>
+        <w:numPr>
+          <w:numId w:val="1006"/>
+          <w:ilvl w:val="0"/>
+        </w:numPr>
+      </w:pPr>
+      <w:r>
+        <w:t xml:space="preserve">支持IPv6协议 https://github.com/FissionAndFusion/FnFnCoreWallet/pull/213</w:t>
+      </w:r>
+    </w:p>
+    <w:p>
+      <w:pPr>
+        <w:pStyle w:val="Compact"/>
+        <w:numPr>
+          <w:numId w:val="1006"/>
+          <w:ilvl w:val="0"/>
+        </w:numPr>
+      </w:pPr>
+      <w:r>
+        <w:t xml:space="preserve">优化P2P网络的Ban策略 https://github.com/FissionAndFusion/FnFnCoreWallet/pull/228</w:t>
+      </w:r>
+    </w:p>
+    <w:p>
+      <w:pPr>
+        <w:pStyle w:val="Compact"/>
+        <w:numPr>
+          <w:numId w:val="1006"/>
+          <w:ilvl w:val="0"/>
+        </w:numPr>
+      </w:pPr>
+      <w:r>
+        <w:t xml:space="preserve">P2P网络通道的并行消息处理性能优化 https://github.com/FissionAndFusion/FnFnCoreWallet/pull/229</w:t>
+      </w:r>
+    </w:p>
+    <w:p>
+      <w:pPr>
+        <w:pStyle w:val="Heading3"/>
+      </w:pPr>
+      <w:bookmarkStart w:id="26" w:name="baas平台"/>
+      <w:r>
+        <w:t xml:space="preserve">BaaS平台</w:t>
+      </w:r>
+      <w:bookmarkEnd w:id="26"/>
+    </w:p>
+    <w:p>
+      <w:pPr>
+        <w:pStyle w:val="FirstParagraph"/>
+      </w:pPr>
+      <w:r>
+        <w:rPr>
+          <w:b/>
+        </w:rPr>
+        <w:t xml:space="preserve">项目描述</w:t>
+      </w:r>
+      <w:r>
+        <w:t xml:space="preserve">： FnFn公链产品的BaaS（BlockChain as a Service）平台</w:t>
+      </w:r>
+    </w:p>
+    <w:p>
+      <w:pPr>
+        <w:pStyle w:val="Compact"/>
+        <w:numPr>
+          <w:numId w:val="1007"/>
+          <w:ilvl w:val="0"/>
+        </w:numPr>
+      </w:pPr>
+      <w:r>
+        <w:t xml:space="preserve">用Golang的Gin框架实现JSON-RPC对接FnFn链的RPC接口的服务</w:t>
+      </w:r>
+    </w:p>
+    <w:p>
+      <w:pPr>
+        <w:pStyle w:val="Heading2"/>
+      </w:pPr>
+      <w:bookmarkStart w:id="27" w:name="昆明福人科技有限公司-2018.03-至-2018.07"/>
+      <w:r>
+        <w:t xml:space="preserve">昆明福人科技有限公司 （2018.03 至 2018.07）</w:t>
+      </w:r>
+      <w:bookmarkEnd w:id="27"/>
+    </w:p>
+    <w:p>
+      <w:pPr>
+        <w:pStyle w:val="Compact"/>
+        <w:numPr>
+          <w:numId w:val="1008"/>
           <w:ilvl w:val="0"/>
         </w:numPr>
       </w:pPr>
@@ -480,7 +688,7 @@
       <w:pPr>
         <w:pStyle w:val="Compact"/>
         <w:numPr>
-          <w:numId w:val="1005"/>
+          <w:numId w:val="1008"/>
           <w:ilvl w:val="0"/>
         </w:numPr>
       </w:pPr>
@@ -498,7 +706,7 @@
       <w:pPr>
         <w:pStyle w:val="Compact"/>
         <w:numPr>
-          <w:numId w:val="1005"/>
+          <w:numId w:val="1008"/>
           <w:ilvl w:val="0"/>
         </w:numPr>
       </w:pPr>
@@ -516,7 +724,7 @@
       <w:pPr>
         <w:pStyle w:val="Compact"/>
         <w:numPr>
-          <w:numId w:val="1005"/>
+          <w:numId w:val="1008"/>
           <w:ilvl w:val="0"/>
         </w:numPr>
       </w:pPr>
@@ -534,11 +742,11 @@
       <w:pPr>
         <w:pStyle w:val="Heading3"/>
       </w:pPr>
-      <w:bookmarkStart w:id="26" w:name="医保系统"/>
+      <w:bookmarkStart w:id="28" w:name="医保系统"/>
       <w:r>
         <w:t xml:space="preserve">医保系统</w:t>
       </w:r>
-      <w:bookmarkEnd w:id="26"/>
+      <w:bookmarkEnd w:id="28"/>
     </w:p>
     <w:p>
       <w:pPr>
@@ -582,17 +790,17 @@
       <w:pPr>
         <w:pStyle w:val="Heading2"/>
       </w:pPr>
-      <w:bookmarkStart w:id="27" w:name="云南犀鸟科技有限公司-2016.11-至-2018.02"/>
+      <w:bookmarkStart w:id="29" w:name="云南犀鸟科技有限公司-2016.11-至-2018.02"/>
       <w:r>
         <w:t xml:space="preserve">云南犀鸟科技有限公司 (2016.11 至 2018.02)</w:t>
       </w:r>
-      <w:bookmarkEnd w:id="27"/>
-    </w:p>
-    <w:p>
-      <w:pPr>
-        <w:pStyle w:val="Compact"/>
-        <w:numPr>
-          <w:numId w:val="1006"/>
+      <w:bookmarkEnd w:id="29"/>
+    </w:p>
+    <w:p>
+      <w:pPr>
+        <w:pStyle w:val="Compact"/>
+        <w:numPr>
+          <w:numId w:val="1009"/>
           <w:ilvl w:val="0"/>
         </w:numPr>
       </w:pPr>
@@ -610,7 +818,7 @@
       <w:pPr>
         <w:pStyle w:val="Compact"/>
         <w:numPr>
-          <w:numId w:val="1006"/>
+          <w:numId w:val="1009"/>
           <w:ilvl w:val="0"/>
         </w:numPr>
       </w:pPr>
@@ -628,7 +836,7 @@
       <w:pPr>
         <w:pStyle w:val="Compact"/>
         <w:numPr>
-          <w:numId w:val="1006"/>
+          <w:numId w:val="1009"/>
           <w:ilvl w:val="0"/>
         </w:numPr>
       </w:pPr>
@@ -646,7 +854,7 @@
       <w:pPr>
         <w:pStyle w:val="Compact"/>
         <w:numPr>
-          <w:numId w:val="1006"/>
+          <w:numId w:val="1009"/>
           <w:ilvl w:val="0"/>
         </w:numPr>
       </w:pPr>
@@ -667,11 +875,11 @@
       <w:pPr>
         <w:pStyle w:val="Heading3"/>
       </w:pPr>
-      <w:bookmarkStart w:id="28" w:name="桌面终端安全管控项目"/>
+      <w:bookmarkStart w:id="30" w:name="桌面终端安全管控项目"/>
       <w:r>
         <w:t xml:space="preserve">桌面终端安全管控项目</w:t>
       </w:r>
-      <w:bookmarkEnd w:id="28"/>
+      <w:bookmarkEnd w:id="30"/>
     </w:p>
     <w:p>
       <w:pPr>
@@ -691,7 +899,7 @@
       <w:pPr>
         <w:pStyle w:val="Compact"/>
         <w:numPr>
-          <w:numId w:val="1007"/>
+          <w:numId w:val="1010"/>
           <w:ilvl w:val="0"/>
         </w:numPr>
       </w:pPr>
@@ -703,7 +911,7 @@
       <w:pPr>
         <w:pStyle w:val="Compact"/>
         <w:numPr>
-          <w:numId w:val="1007"/>
+          <w:numId w:val="1010"/>
           <w:ilvl w:val="0"/>
         </w:numPr>
       </w:pPr>
@@ -715,7 +923,7 @@
       <w:pPr>
         <w:pStyle w:val="Compact"/>
         <w:numPr>
-          <w:numId w:val="1007"/>
+          <w:numId w:val="1010"/>
           <w:ilvl w:val="0"/>
         </w:numPr>
       </w:pPr>
@@ -734,17 +942,17 @@
       <w:pPr>
         <w:pStyle w:val="Heading2"/>
       </w:pPr>
-      <w:bookmarkStart w:id="29" w:name="北京神州泰岳信息工程技术有限公司-2015.10-至-2016.09"/>
+      <w:bookmarkStart w:id="31" w:name="北京神州泰岳信息工程技术有限公司-2015.10-至-2016.09"/>
       <w:r>
         <w:t xml:space="preserve">北京神州泰岳信息工程技术有限公司 （2015.10 至 2016.09）</w:t>
       </w:r>
-      <w:bookmarkEnd w:id="29"/>
-    </w:p>
-    <w:p>
-      <w:pPr>
-        <w:pStyle w:val="Compact"/>
-        <w:numPr>
-          <w:numId w:val="1008"/>
+      <w:bookmarkEnd w:id="31"/>
+    </w:p>
+    <w:p>
+      <w:pPr>
+        <w:pStyle w:val="Compact"/>
+        <w:numPr>
+          <w:numId w:val="1011"/>
           <w:ilvl w:val="0"/>
         </w:numPr>
       </w:pPr>
@@ -762,7 +970,7 @@
       <w:pPr>
         <w:pStyle w:val="Compact"/>
         <w:numPr>
-          <w:numId w:val="1008"/>
+          <w:numId w:val="1011"/>
           <w:ilvl w:val="0"/>
         </w:numPr>
       </w:pPr>
@@ -780,7 +988,7 @@
       <w:pPr>
         <w:pStyle w:val="Compact"/>
         <w:numPr>
-          <w:numId w:val="1008"/>
+          <w:numId w:val="1011"/>
           <w:ilvl w:val="0"/>
         </w:numPr>
       </w:pPr>
@@ -798,7 +1006,7 @@
       <w:pPr>
         <w:pStyle w:val="Compact"/>
         <w:numPr>
-          <w:numId w:val="1008"/>
+          <w:numId w:val="1011"/>
           <w:ilvl w:val="0"/>
         </w:numPr>
       </w:pPr>
@@ -816,11 +1024,11 @@
       <w:pPr>
         <w:pStyle w:val="Heading3"/>
       </w:pPr>
-      <w:bookmarkStart w:id="30" w:name="nwfdlwfd项目"/>
+      <w:bookmarkStart w:id="32" w:name="nwfdlwfd项目"/>
       <w:r>
         <w:t xml:space="preserve">Nwfd/Lwfd项目</w:t>
       </w:r>
-      <w:bookmarkEnd w:id="30"/>
+      <w:bookmarkEnd w:id="32"/>
     </w:p>
     <w:p>
       <w:pPr>
@@ -840,7 +1048,7 @@
       <w:pPr>
         <w:pStyle w:val="Compact"/>
         <w:numPr>
-          <w:numId w:val="1009"/>
+          <w:numId w:val="1012"/>
           <w:ilvl w:val="0"/>
         </w:numPr>
       </w:pPr>
@@ -852,7 +1060,7 @@
       <w:pPr>
         <w:pStyle w:val="Compact"/>
         <w:numPr>
-          <w:numId w:val="1009"/>
+          <w:numId w:val="1012"/>
           <w:ilvl w:val="0"/>
         </w:numPr>
       </w:pPr>
@@ -864,7 +1072,7 @@
       <w:pPr>
         <w:pStyle w:val="Compact"/>
         <w:numPr>
-          <w:numId w:val="1009"/>
+          <w:numId w:val="1012"/>
           <w:ilvl w:val="0"/>
         </w:numPr>
       </w:pPr>
@@ -876,7 +1084,7 @@
       <w:pPr>
         <w:pStyle w:val="Compact"/>
         <w:numPr>
-          <w:numId w:val="1009"/>
+          <w:numId w:val="1012"/>
           <w:ilvl w:val="0"/>
         </w:numPr>
       </w:pPr>
@@ -888,11 +1096,11 @@
       <w:pPr>
         <w:pStyle w:val="Heading3"/>
       </w:pPr>
-      <w:bookmarkStart w:id="31" w:name="nwfdlwfd监控项目"/>
+      <w:bookmarkStart w:id="33" w:name="nwfdlwfd监控项目"/>
       <w:r>
         <w:t xml:space="preserve">Nwfd/Lwfd监控项目</w:t>
       </w:r>
-      <w:bookmarkEnd w:id="31"/>
+      <w:bookmarkEnd w:id="33"/>
     </w:p>
     <w:p>
       <w:pPr>
@@ -912,7 +1120,7 @@
       <w:pPr>
         <w:pStyle w:val="Compact"/>
         <w:numPr>
-          <w:numId w:val="1010"/>
+          <w:numId w:val="1013"/>
           <w:ilvl w:val="0"/>
         </w:numPr>
       </w:pPr>
@@ -924,7 +1132,7 @@
       <w:pPr>
         <w:pStyle w:val="Compact"/>
         <w:numPr>
-          <w:numId w:val="1010"/>
+          <w:numId w:val="1013"/>
           <w:ilvl w:val="0"/>
         </w:numPr>
       </w:pPr>
@@ -936,11 +1144,11 @@
       <w:pPr>
         <w:pStyle w:val="Heading3"/>
       </w:pPr>
-      <w:bookmarkStart w:id="32" w:name="ncl项目"/>
+      <w:bookmarkStart w:id="34" w:name="ncl项目"/>
       <w:r>
         <w:t xml:space="preserve">NCL项目</w:t>
       </w:r>
-      <w:bookmarkEnd w:id="32"/>
+      <w:bookmarkEnd w:id="34"/>
     </w:p>
     <w:p>
       <w:pPr>
@@ -960,7 +1168,7 @@
       <w:pPr>
         <w:pStyle w:val="Compact"/>
         <w:numPr>
-          <w:numId w:val="1011"/>
+          <w:numId w:val="1014"/>
           <w:ilvl w:val="0"/>
         </w:numPr>
       </w:pPr>
@@ -972,7 +1180,7 @@
       <w:pPr>
         <w:pStyle w:val="Compact"/>
         <w:numPr>
-          <w:numId w:val="1011"/>
+          <w:numId w:val="1014"/>
           <w:ilvl w:val="0"/>
         </w:numPr>
       </w:pPr>
@@ -984,7 +1192,7 @@
       <w:pPr>
         <w:pStyle w:val="Compact"/>
         <w:numPr>
-          <w:numId w:val="1011"/>
+          <w:numId w:val="1014"/>
           <w:ilvl w:val="0"/>
         </w:numPr>
       </w:pPr>
@@ -1003,17 +1211,17 @@
       <w:pPr>
         <w:pStyle w:val="Heading2"/>
       </w:pPr>
-      <w:bookmarkStart w:id="33" w:name="北京星天宇科技有限公司-2014.07-至-2015.10"/>
-      <w:r>
-        <w:t xml:space="preserve">北京星天宇科技有限公司 （2014.07 至 2015.10）</w:t>
-      </w:r>
-      <w:bookmarkEnd w:id="33"/>
-    </w:p>
-    <w:p>
-      <w:pPr>
-        <w:pStyle w:val="Compact"/>
-        <w:numPr>
-          <w:numId w:val="1012"/>
+      <w:bookmarkStart w:id="35" w:name="北京闻亭泰科技术发展有限公司-2013.07-至-2015.10"/>
+      <w:r>
+        <w:t xml:space="preserve">北京闻亭泰科技术发展有限公司 （2013.07 至 2015.10）</w:t>
+      </w:r>
+      <w:bookmarkEnd w:id="35"/>
+    </w:p>
+    <w:p>
+      <w:pPr>
+        <w:pStyle w:val="Compact"/>
+        <w:numPr>
+          <w:numId w:val="1015"/>
           <w:ilvl w:val="0"/>
         </w:numPr>
       </w:pPr>
@@ -1024,14 +1232,14 @@
         <w:t xml:space="preserve">行业</w:t>
       </w:r>
       <w:r>
-        <w:t xml:space="preserve">：航空航天</w:t>
-      </w:r>
-    </w:p>
-    <w:p>
-      <w:pPr>
-        <w:pStyle w:val="Compact"/>
-        <w:numPr>
-          <w:numId w:val="1012"/>
+        <w:t xml:space="preserve">： 电子硬件，半导体嵌入式</w:t>
+      </w:r>
+    </w:p>
+    <w:p>
+      <w:pPr>
+        <w:pStyle w:val="Compact"/>
+        <w:numPr>
+          <w:numId w:val="1015"/>
           <w:ilvl w:val="0"/>
         </w:numPr>
       </w:pPr>
@@ -1042,14 +1250,14 @@
         <w:t xml:space="preserve">职位</w:t>
       </w:r>
       <w:r>
-        <w:t xml:space="preserve">：C/C++ 软件研发工程师</w:t>
-      </w:r>
-    </w:p>
-    <w:p>
-      <w:pPr>
-        <w:pStyle w:val="Compact"/>
-        <w:numPr>
-          <w:numId w:val="1012"/>
+        <w:t xml:space="preserve">：C/C++ 系统软件研发工程师</w:t>
+      </w:r>
+    </w:p>
+    <w:p>
+      <w:pPr>
+        <w:pStyle w:val="Compact"/>
+        <w:numPr>
+          <w:numId w:val="1015"/>
           <w:ilvl w:val="0"/>
         </w:numPr>
       </w:pPr>
@@ -1060,14 +1268,14 @@
         <w:t xml:space="preserve">部门</w:t>
       </w:r>
       <w:r>
-        <w:t xml:space="preserve">： 研发部</w:t>
-      </w:r>
-    </w:p>
-    <w:p>
-      <w:pPr>
-        <w:pStyle w:val="Compact"/>
-        <w:numPr>
-          <w:numId w:val="1012"/>
+        <w:t xml:space="preserve">：研发部</w:t>
+      </w:r>
+    </w:p>
+    <w:p>
+      <w:pPr>
+        <w:pStyle w:val="Compact"/>
+        <w:numPr>
+          <w:numId w:val="1015"/>
           <w:ilvl w:val="0"/>
         </w:numPr>
       </w:pPr>
@@ -1078,18 +1286,18 @@
         <w:t xml:space="preserve">岗位职责</w:t>
       </w:r>
       <w:r>
-        <w:t xml:space="preserve">： 研发航空航天领域相关设备的配套软件</w:t>
+        <w:t xml:space="preserve">：研发C/C++系统软件</w:t>
       </w:r>
     </w:p>
     <w:p>
       <w:pPr>
         <w:pStyle w:val="Heading3"/>
       </w:pPr>
-      <w:bookmarkStart w:id="34" w:name="bsdp项目"/>
+      <w:bookmarkStart w:id="36" w:name="bsdp项目"/>
       <w:r>
         <w:t xml:space="preserve">BSDP项目</w:t>
       </w:r>
-      <w:bookmarkEnd w:id="34"/>
+      <w:bookmarkEnd w:id="36"/>
     </w:p>
     <w:p>
       <w:pPr>
@@ -1109,7 +1317,7 @@
       <w:pPr>
         <w:pStyle w:val="Compact"/>
         <w:numPr>
-          <w:numId w:val="1013"/>
+          <w:numId w:val="1016"/>
           <w:ilvl w:val="0"/>
         </w:numPr>
       </w:pPr>
@@ -1121,7 +1329,7 @@
       <w:pPr>
         <w:pStyle w:val="Compact"/>
         <w:numPr>
-          <w:numId w:val="1013"/>
+          <w:numId w:val="1016"/>
           <w:ilvl w:val="0"/>
         </w:numPr>
       </w:pPr>
@@ -1133,7 +1341,7 @@
       <w:pPr>
         <w:pStyle w:val="Compact"/>
         <w:numPr>
-          <w:numId w:val="1013"/>
+          <w:numId w:val="1016"/>
           <w:ilvl w:val="0"/>
         </w:numPr>
       </w:pPr>
@@ -1145,11 +1353,11 @@
       <w:pPr>
         <w:pStyle w:val="Heading3"/>
       </w:pPr>
-      <w:bookmarkStart w:id="35" w:name="novella项目"/>
+      <w:bookmarkStart w:id="37" w:name="novella项目"/>
       <w:r>
         <w:t xml:space="preserve">Novella项目</w:t>
       </w:r>
-      <w:bookmarkEnd w:id="35"/>
+      <w:bookmarkEnd w:id="37"/>
     </w:p>
     <w:p>
       <w:pPr>
@@ -1169,7 +1377,7 @@
       <w:pPr>
         <w:pStyle w:val="Compact"/>
         <w:numPr>
-          <w:numId w:val="1014"/>
+          <w:numId w:val="1017"/>
           <w:ilvl w:val="0"/>
         </w:numPr>
       </w:pPr>
@@ -1181,7 +1389,7 @@
       <w:pPr>
         <w:pStyle w:val="Compact"/>
         <w:numPr>
-          <w:numId w:val="1014"/>
+          <w:numId w:val="1017"/>
           <w:ilvl w:val="0"/>
         </w:numPr>
       </w:pPr>
@@ -1193,7 +1401,7 @@
       <w:pPr>
         <w:pStyle w:val="Compact"/>
         <w:numPr>
-          <w:numId w:val="1014"/>
+          <w:numId w:val="1017"/>
           <w:ilvl w:val="0"/>
         </w:numPr>
       </w:pPr>
@@ -1205,11 +1413,11 @@
       <w:pPr>
         <w:pStyle w:val="Heading3"/>
       </w:pPr>
-      <w:bookmarkStart w:id="36" w:name="rtsp监控"/>
+      <w:bookmarkStart w:id="38" w:name="rtsp监控"/>
       <w:r>
         <w:t xml:space="preserve">Rtsp监控</w:t>
       </w:r>
-      <w:bookmarkEnd w:id="36"/>
+      <w:bookmarkEnd w:id="38"/>
     </w:p>
     <w:p>
       <w:pPr>
@@ -1229,7 +1437,7 @@
       <w:pPr>
         <w:pStyle w:val="Compact"/>
         <w:numPr>
-          <w:numId w:val="1015"/>
+          <w:numId w:val="1018"/>
           <w:ilvl w:val="0"/>
         </w:numPr>
       </w:pPr>
@@ -1241,7 +1449,7 @@
       <w:pPr>
         <w:pStyle w:val="Compact"/>
         <w:numPr>
-          <w:numId w:val="1015"/>
+          <w:numId w:val="1018"/>
           <w:ilvl w:val="0"/>
         </w:numPr>
       </w:pPr>
@@ -1253,7 +1461,7 @@
       <w:pPr>
         <w:pStyle w:val="Compact"/>
         <w:numPr>
-          <w:numId w:val="1015"/>
+          <w:numId w:val="1018"/>
           <w:ilvl w:val="0"/>
         </w:numPr>
       </w:pPr>
@@ -1262,103 +1470,14 @@
       </w:r>
     </w:p>
     <w:p>
-      <w:r>
-        <w:pict>
-          <v:rect style="width:0;height:1.5pt" o:hralign="center" o:hrstd="t" o:hr="t"/>
-        </w:pict>
-      </w:r>
-    </w:p>
-    <w:p>
-      <w:pPr>
-        <w:pStyle w:val="Heading2"/>
-      </w:pPr>
-      <w:bookmarkStart w:id="37" w:name="北京闻亭泰科技术发展有限公司-2013.07-至-2014.06-实习"/>
-      <w:r>
-        <w:t xml:space="preserve">北京闻亭泰科技术发展有限公司 （2013.07 至 2014.06 实习）</w:t>
-      </w:r>
-      <w:bookmarkEnd w:id="37"/>
-    </w:p>
-    <w:p>
-      <w:pPr>
-        <w:pStyle w:val="Compact"/>
-        <w:numPr>
-          <w:numId w:val="1016"/>
-          <w:ilvl w:val="0"/>
-        </w:numPr>
-      </w:pPr>
-      <w:r>
-        <w:rPr>
-          <w:b/>
-        </w:rPr>
-        <w:t xml:space="preserve">行业</w:t>
-      </w:r>
-      <w:r>
-        <w:t xml:space="preserve">： 电子硬件，半导体嵌入式</w:t>
-      </w:r>
-    </w:p>
-    <w:p>
-      <w:pPr>
-        <w:pStyle w:val="Compact"/>
-        <w:numPr>
-          <w:numId w:val="1016"/>
-          <w:ilvl w:val="0"/>
-        </w:numPr>
-      </w:pPr>
-      <w:r>
-        <w:rPr>
-          <w:b/>
-        </w:rPr>
-        <w:t xml:space="preserve">职位</w:t>
-      </w:r>
-      <w:r>
-        <w:t xml:space="preserve">：C/C++ 系统软件研发工程师</w:t>
-      </w:r>
-    </w:p>
-    <w:p>
-      <w:pPr>
-        <w:pStyle w:val="Compact"/>
-        <w:numPr>
-          <w:numId w:val="1016"/>
-          <w:ilvl w:val="0"/>
-        </w:numPr>
-      </w:pPr>
-      <w:r>
-        <w:rPr>
-          <w:b/>
-        </w:rPr>
-        <w:t xml:space="preserve">部门</w:t>
-      </w:r>
-      <w:r>
-        <w:t xml:space="preserve">：研发部</w:t>
-      </w:r>
-    </w:p>
-    <w:p>
-      <w:pPr>
-        <w:pStyle w:val="Compact"/>
-        <w:numPr>
-          <w:numId w:val="1016"/>
-          <w:ilvl w:val="0"/>
-        </w:numPr>
-      </w:pPr>
-      <w:r>
-        <w:rPr>
-          <w:b/>
-        </w:rPr>
-        <w:t xml:space="preserve">岗位职责</w:t>
-      </w:r>
-      <w:r>
-        <w:t xml:space="preserve">：研发C/C++系统软件</w:t>
-      </w:r>
-    </w:p>
-    <w:p>
       <w:pPr>
         <w:pStyle w:val="Heading3"/>
       </w:pPr>
-      <w:bookmarkStart w:id="38" w:name="v6项目"/>
+      <w:bookmarkStart w:id="39" w:name="v6项目"/>
       <w:r>
         <w:t xml:space="preserve">V6项目</w:t>
       </w:r>
-      <w:bookmarkEnd w:id="38"/>
+      <w:bookmarkEnd w:id="39"/>
     </w:p>
     <w:p>
       <w:pPr>
@@ -1378,7 +1497,7 @@
       <w:pPr>
         <w:pStyle w:val="Compact"/>
         <w:numPr>
-          <w:numId w:val="1017"/>
+          <w:numId w:val="1019"/>
           <w:ilvl w:val="0"/>
         </w:numPr>
       </w:pPr>
@@ -1390,7 +1509,7 @@
       <w:pPr>
         <w:pStyle w:val="Compact"/>
         <w:numPr>
-          <w:numId w:val="1017"/>
+          <w:numId w:val="1019"/>
           <w:ilvl w:val="0"/>
         </w:numPr>
       </w:pPr>
@@ -1402,7 +1521,7 @@
       <w:pPr>
         <w:pStyle w:val="Compact"/>
         <w:numPr>
-          <w:numId w:val="1017"/>
+          <w:numId w:val="1019"/>
           <w:ilvl w:val="0"/>
         </w:numPr>
       </w:pPr>
@@ -1414,7 +1533,7 @@
       <w:pPr>
         <w:pStyle w:val="Compact"/>
         <w:numPr>
-          <w:numId w:val="1017"/>
+          <w:numId w:val="1019"/>
           <w:ilvl w:val="0"/>
         </w:numPr>
       </w:pPr>
@@ -1426,7 +1545,7 @@
       <w:pPr>
         <w:pStyle w:val="Compact"/>
         <w:numPr>
-          <w:numId w:val="1017"/>
+          <w:numId w:val="1019"/>
           <w:ilvl w:val="0"/>
         </w:numPr>
       </w:pPr>
@@ -1438,7 +1557,7 @@
       <w:pPr>
         <w:pStyle w:val="Compact"/>
         <w:numPr>
-          <w:numId w:val="1017"/>
+          <w:numId w:val="1019"/>
           <w:ilvl w:val="0"/>
         </w:numPr>
       </w:pPr>
@@ -1450,11 +1569,11 @@
       <w:pPr>
         <w:pStyle w:val="Heading3"/>
       </w:pPr>
-      <w:bookmarkStart w:id="39" w:name="d打印机项目"/>
+      <w:bookmarkStart w:id="40" w:name="d打印机项目"/>
       <w:r>
         <w:t xml:space="preserve">3D打印机项目</w:t>
       </w:r>
-      <w:bookmarkEnd w:id="39"/>
+      <w:bookmarkEnd w:id="40"/>
     </w:p>
     <w:p>
       <w:pPr>
@@ -1474,7 +1593,7 @@
       <w:pPr>
         <w:pStyle w:val="Compact"/>
         <w:numPr>
-          <w:numId w:val="1018"/>
+          <w:numId w:val="1020"/>
           <w:ilvl w:val="0"/>
         </w:numPr>
       </w:pPr>
@@ -1486,7 +1605,7 @@
       <w:pPr>
         <w:pStyle w:val="Compact"/>
         <w:numPr>
-          <w:numId w:val="1018"/>
+          <w:numId w:val="1020"/>
           <w:ilvl w:val="0"/>
         </w:numPr>
       </w:pPr>
@@ -1498,11 +1617,11 @@
       <w:pPr>
         <w:pStyle w:val="Heading3"/>
       </w:pPr>
-      <w:bookmarkStart w:id="40" w:name="d测量系统"/>
+      <w:bookmarkStart w:id="41" w:name="d测量系统"/>
       <w:r>
         <w:t xml:space="preserve">3D测量系统</w:t>
       </w:r>
-      <w:bookmarkEnd w:id="40"/>
+      <w:bookmarkEnd w:id="41"/>
     </w:p>
     <w:p>
       <w:pPr>
@@ -1522,7 +1641,7 @@
       <w:pPr>
         <w:pStyle w:val="Compact"/>
         <w:numPr>
-          <w:numId w:val="1019"/>
+          <w:numId w:val="1021"/>
           <w:ilvl w:val="0"/>
         </w:numPr>
       </w:pPr>
@@ -1561,7 +1680,7 @@
 <file path=word/numbering.xml><?xml version="1.0" encoding="utf-8"?>
 <w:numbering xmlns:w="http://schemas.openxmlformats.org/wordprocessingml/2006/main">
   <w:abstractNum w:abstractNumId="990">
-    <w:nsid w:val="170cd2de"/>
+    <w:nsid w:val="2c1ae401"/>
     <w:multiLevelType w:val="multilevel"/>
     <w:lvl w:ilvl="0">
       <w:numFmt w:val="bullet"/>
@@ -1663,111 +1782,8 @@
       </w:pPr>
     </w:lvl>
   </w:abstractNum>
-  <w:abstractNum w:abstractNumId="990">
-    <w:nsid w:val="c326cef9"/>
-    <w:multiLevelType w:val="multilevel"/>
-    <w:lvl w:ilvl="0">
-      <w:numFmt w:val="bullet"/>
-      <w:lvlText w:val=" "/>
-      <w:lvlJc w:val="left"/>
-      <w:pPr>
-        <w:tabs>
-          <w:tab w:val="num" w:pos="0"/>
-        </w:tabs>
-        <w:ind w:left="480" w:hanging="480"/>
-      </w:pPr>
-    </w:lvl>
-    <w:lvl w:ilvl="1">
-      <w:numFmt w:val="bullet"/>
-      <w:lvlText w:val=" "/>
-      <w:lvlJc w:val="left"/>
-      <w:pPr>
-        <w:tabs>
-          <w:tab w:val="num" w:pos="720"/>
-        </w:tabs>
-        <w:ind w:left="1200" w:hanging="480"/>
-      </w:pPr>
-    </w:lvl>
-    <w:lvl w:ilvl="2">
-      <w:numFmt w:val="bullet"/>
-      <w:lvlText w:val=" "/>
-      <w:lvlJc w:val="left"/>
-      <w:pPr>
-        <w:tabs>
-          <w:tab w:val="num" w:pos="1440"/>
-        </w:tabs>
-        <w:ind w:left="1920" w:hanging="480"/>
-      </w:pPr>
-    </w:lvl>
-    <w:lvl w:ilvl="3">
-      <w:numFmt w:val="bullet"/>
-      <w:lvlText w:val=" "/>
-      <w:lvlJc w:val="left"/>
-      <w:pPr>
-        <w:tabs>
-          <w:tab w:val="num" w:pos="2160"/>
-        </w:tabs>
-        <w:ind w:left="2640" w:hanging="480"/>
-      </w:pPr>
-    </w:lvl>
-    <w:lvl w:ilvl="4">
-      <w:numFmt w:val="bullet"/>
-      <w:lvlText w:val=" "/>
-      <w:lvlJc w:val="left"/>
-      <w:pPr>
-        <w:tabs>
-          <w:tab w:val="num" w:pos="2880"/>
-        </w:tabs>
-        <w:ind w:left="3360" w:hanging="480"/>
-      </w:pPr>
-    </w:lvl>
-    <w:lvl w:ilvl="5">
-      <w:numFmt w:val="bullet"/>
-      <w:lvlText w:val=" "/>
-      <w:lvlJc w:val="left"/>
-      <w:pPr>
-        <w:tabs>
-          <w:tab w:val="num" w:pos="3600"/>
-        </w:tabs>
-        <w:ind w:left="4080" w:hanging="480"/>
-      </w:pPr>
-    </w:lvl>
-    <w:lvl w:ilvl="6">
-      <w:numFmt w:val="bullet"/>
-      <w:lvlText w:val=" "/>
-      <w:lvlJc w:val="left"/>
-      <w:pPr>
-        <w:tabs>
-          <w:tab w:val="num" w:pos="4320"/>
-        </w:tabs>
-        <w:ind w:left="4800" w:hanging="480"/>
-      </w:pPr>
-    </w:lvl>
-    <w:lvl w:ilvl="7">
-      <w:numFmt w:val="bullet"/>
-      <w:lvlText w:val=" "/>
-      <w:lvlJc w:val="left"/>
-      <w:pPr>
-        <w:tabs>
-          <w:tab w:val="num" w:pos="5040"/>
-        </w:tabs>
-        <w:ind w:left="5520" w:hanging="480"/>
-      </w:pPr>
-    </w:lvl>
-    <w:lvl w:ilvl="8">
-      <w:numFmt w:val="bullet"/>
-      <w:lvlText w:val=" "/>
-      <w:lvlJc w:val="left"/>
-      <w:pPr>
-        <w:tabs>
-          <w:tab w:val="num" w:pos="5760"/>
-        </w:tabs>
-        <w:ind w:left="6240" w:hanging="480"/>
-      </w:pPr>
-    </w:lvl>
-  </w:abstractNum>
   <w:abstractNum w:abstractNumId="991">
-    <w:nsid w:val="ae84aad3"/>
+    <w:nsid w:val="ea454b4c"/>
     <w:multiLevelType w:val="multilevel"/>
     <w:lvl w:ilvl="0">
       <w:numFmt w:val="bullet"/>
@@ -1870,7 +1886,7 @@
     </w:lvl>
   </w:abstractNum>
   <w:abstractNum w:abstractNumId="99411">
-    <w:nsid w:val="737795b7"/>
+    <w:nsid w:val="71315dca"/>
     <w:multiLevelType w:val="multilevel"/>
     <w:lvl w:ilvl="0">
       <w:start w:val="1"/>
@@ -1981,9 +1997,6 @@
       </w:pPr>
     </w:lvl>
   </w:abstractNum>
-  <w:num w:numId="1000">
-    <w:abstractNumId w:val="990"/>
-  </w:num>
   <w:num w:numId="1000">
     <w:abstractNumId w:val="990"/>
   </w:num>
@@ -2069,6 +2082,12 @@
     <w:abstractNumId w:val="991"/>
   </w:num>
   <w:num w:numId="1019">
+    <w:abstractNumId w:val="991"/>
+  </w:num>
+  <w:num w:numId="1020">
+    <w:abstractNumId w:val="991"/>
+  </w:num>
+  <w:num w:numId="1021">
     <w:abstractNumId w:val="991"/>
   </w:num>
 </w:numbering>

</xml_diff>